<commit_message>
Added Friends DataBase and Statistics Table
</commit_message>
<xml_diff>
--- a/Plan.docx
+++ b/Plan.docx
@@ -525,6 +525,7 @@
       </w:pPr>
       <w:r>
         <w:rPr>
+          <w:noProof/>
           <w:sz w:val="24"/>
           <w:szCs w:val="24"/>
         </w:rPr>
@@ -769,6 +770,7 @@
         <w:rPr>
           <w:b/>
           <w:bCs/>
+          <w:noProof/>
           <w:sz w:val="32"/>
           <w:szCs w:val="32"/>
         </w:rPr>
@@ -879,7 +881,7 @@
           <w:i/>
           <w:iCs/>
         </w:rPr>
-        <w:t>Functions</w:t>
+        <w:t>FunctionsI</w:t>
       </w:r>
       <w:r>
         <w:rPr>
@@ -888,15 +890,6 @@
           <w:i/>
           <w:iCs/>
         </w:rPr>
-        <w:t>I</w:t>
-      </w:r>
-      <w:r>
-        <w:rPr>
-          <w:b/>
-          <w:bCs/>
-          <w:i/>
-          <w:iCs/>
-        </w:rPr>
         <w:t>:</w:t>
       </w:r>
     </w:p>
@@ -919,14 +912,7 @@
           <w:sz w:val="24"/>
           <w:szCs w:val="24"/>
         </w:rPr>
-        <w:t>Di</w:t>
-      </w:r>
-      <w:r>
-        <w:rPr>
-          <w:sz w:val="24"/>
-          <w:szCs w:val="24"/>
-        </w:rPr>
-        <w:t>splays your Friends names</w:t>
+        <w:t>Displays your Friends names</w:t>
       </w:r>
     </w:p>
     <w:p>
@@ -1053,6 +1039,7 @@
         <w:rPr>
           <w:b/>
           <w:bCs/>
+          <w:noProof/>
           <w:sz w:val="32"/>
           <w:szCs w:val="32"/>
         </w:rPr>
@@ -1554,6 +1541,7 @@
         <w:rPr>
           <w:b/>
           <w:bCs/>
+          <w:noProof/>
           <w:sz w:val="32"/>
           <w:szCs w:val="32"/>
         </w:rPr>
@@ -1778,6 +1766,7 @@
         <w:rPr>
           <w:b/>
           <w:bCs/>
+          <w:noProof/>
           <w:sz w:val="32"/>
           <w:szCs w:val="32"/>
         </w:rPr>
@@ -1876,6 +1865,7 @@
         <w:rPr>
           <w:b/>
           <w:bCs/>
+          <w:noProof/>
           <w:sz w:val="32"/>
           <w:szCs w:val="32"/>
         </w:rPr>
@@ -2051,6 +2041,7 @@
         <w:rPr>
           <w:b/>
           <w:bCs/>
+          <w:noProof/>
           <w:sz w:val="32"/>
           <w:szCs w:val="32"/>
         </w:rPr>
@@ -2522,6 +2513,112 @@
           <w:szCs w:val="24"/>
         </w:rPr>
       </w:pPr>
+    </w:p>
+    <w:p>
+      <w:pPr>
+        <w:pStyle w:val="ListParagraph"/>
+        <w:numPr>
+          <w:ilvl w:val="0"/>
+          <w:numId w:val="3"/>
+        </w:numPr>
+        <w:rPr>
+          <w:b/>
+          <w:bCs/>
+          <w:sz w:val="32"/>
+          <w:szCs w:val="32"/>
+        </w:rPr>
+      </w:pPr>
+      <w:r>
+        <w:rPr>
+          <w:b/>
+          <w:bCs/>
+          <w:i/>
+          <w:iCs/>
+          <w:sz w:val="32"/>
+          <w:szCs w:val="32"/>
+          <w:u w:val="single"/>
+        </w:rPr>
+        <w:lastRenderedPageBreak/>
+        <w:t>Finalizing:</w:t>
+      </w:r>
+    </w:p>
+    <w:p>
+      <w:pPr>
+        <w:rPr>
+          <w:b/>
+          <w:bCs/>
+          <w:sz w:val="32"/>
+          <w:szCs w:val="32"/>
+        </w:rPr>
+      </w:pPr>
+    </w:p>
+    <w:p>
+      <w:pPr>
+        <w:rPr>
+          <w:b/>
+          <w:bCs/>
+          <w:sz w:val="32"/>
+          <w:szCs w:val="32"/>
+        </w:rPr>
+      </w:pPr>
+    </w:p>
+    <w:p>
+      <w:pPr>
+        <w:rPr>
+          <w:b/>
+          <w:bCs/>
+          <w:sz w:val="24"/>
+          <w:szCs w:val="24"/>
+        </w:rPr>
+      </w:pPr>
+      <w:r>
+        <w:rPr>
+          <w:b/>
+          <w:bCs/>
+          <w:sz w:val="24"/>
+          <w:szCs w:val="24"/>
+        </w:rPr>
+        <w:t>Friend Data is saved (Also Add/Delete Functions)</w:t>
+      </w:r>
+    </w:p>
+    <w:p>
+      <w:pPr>
+        <w:rPr>
+          <w:b/>
+          <w:bCs/>
+          <w:sz w:val="24"/>
+          <w:szCs w:val="24"/>
+        </w:rPr>
+      </w:pPr>
+      <w:r>
+        <w:rPr>
+          <w:b/>
+          <w:bCs/>
+          <w:sz w:val="24"/>
+          <w:szCs w:val="24"/>
+        </w:rPr>
+        <w:t>Statistics Table imported and improved</w:t>
+      </w:r>
+      <w:r>
+        <w:rPr>
+          <w:b/>
+          <w:bCs/>
+          <w:sz w:val="24"/>
+          <w:szCs w:val="24"/>
+        </w:rPr>
+        <w:br/>
+        <w:t>Other Details improved</w:t>
+      </w:r>
+      <w:r>
+        <w:rPr>
+          <w:b/>
+          <w:bCs/>
+          <w:sz w:val="24"/>
+          <w:szCs w:val="24"/>
+        </w:rPr>
+        <w:br/>
+        <w:t>Bugs fixed as many as possible</w:t>
+      </w:r>
     </w:p>
     <w:sectPr>
       <w:pgSz w:w="12240" w:h="15840"/>

</xml_diff>